<commit_message>
fix: flaws, character sheet update
</commit_message>
<xml_diff>
--- a/website/static/character-sheet/character-sheet.docx
+++ b/website/static/character-sheet/character-sheet.docx
@@ -5,7 +5,7 @@
     <w:tbl>
       <w:tblPr>
         <w:tblStyle w:val="RPGTable"/>
-        <w:tblW w:w="10768" w:type="dxa"/>
+        <w:tblW w:w="10485" w:type="dxa"/>
         <w:jc w:val="left"/>
         <w:tblLayout w:type="fixed"/>
         <w:tblLook w:val="0400" w:firstRow="0" w:lastRow="0" w:firstColumn="0" w:lastColumn="0" w:noHBand="0" w:noVBand="1"/>
@@ -16,11 +16,10 @@
         <w:gridCol w:w="708"/>
         <w:gridCol w:w="567"/>
         <w:gridCol w:w="426"/>
-        <w:gridCol w:w="921"/>
-        <w:gridCol w:w="780"/>
+        <w:gridCol w:w="1701"/>
         <w:gridCol w:w="567"/>
         <w:gridCol w:w="1134"/>
-        <w:gridCol w:w="2551"/>
+        <w:gridCol w:w="2268"/>
         <w:gridCol w:w="425"/>
       </w:tblGrid>
       <w:tr>
@@ -58,7 +57,7 @@
         <w:tc>
           <w:tcPr>
             <w:tcW w:w="2694" w:type="dxa"/>
-            <w:gridSpan w:val="4"/>
+            <w:gridSpan w:val="3"/>
           </w:tcPr>
           <w:p>
             <w:pPr>
@@ -83,7 +82,7 @@
         </w:tc>
         <w:tc>
           <w:tcPr>
-            <w:tcW w:w="2976" w:type="dxa"/>
+            <w:tcW w:w="2693" w:type="dxa"/>
             <w:gridSpan w:val="2"/>
           </w:tcPr>
           <w:p>
@@ -128,7 +127,7 @@
         <w:tc>
           <w:tcPr>
             <w:tcW w:w="2694" w:type="dxa"/>
-            <w:gridSpan w:val="4"/>
+            <w:gridSpan w:val="3"/>
           </w:tcPr>
           <w:p>
             <w:pPr>
@@ -153,7 +152,7 @@
         </w:tc>
         <w:tc>
           <w:tcPr>
-            <w:tcW w:w="2976" w:type="dxa"/>
+            <w:tcW w:w="2693" w:type="dxa"/>
             <w:gridSpan w:val="2"/>
           </w:tcPr>
           <w:p>
@@ -198,7 +197,7 @@
         <w:tc>
           <w:tcPr>
             <w:tcW w:w="2694" w:type="dxa"/>
-            <w:gridSpan w:val="4"/>
+            <w:gridSpan w:val="3"/>
           </w:tcPr>
           <w:p>
             <w:pPr>
@@ -223,7 +222,7 @@
         </w:tc>
         <w:tc>
           <w:tcPr>
-            <w:tcW w:w="2976" w:type="dxa"/>
+            <w:tcW w:w="2693" w:type="dxa"/>
             <w:gridSpan w:val="2"/>
           </w:tcPr>
           <w:p>
@@ -254,6 +253,7 @@
           <w:tcPr>
             <w:tcW w:w="1275" w:type="dxa"/>
             <w:gridSpan w:val="2"/>
+            <w:vMerge w:val="restart"/>
             <w:shd w:val="clear" w:color="auto" w:fill="D9D9D9" w:themeFill="background1" w:themeFillShade="D9"/>
           </w:tcPr>
           <w:p>
@@ -267,164 +267,151 @@
         </w:tc>
         <w:tc>
           <w:tcPr>
-            <w:tcW w:w="1347" w:type="dxa"/>
-            <w:gridSpan w:val="2"/>
-          </w:tcPr>
-          <w:p>
-            <w:pPr>
+            <w:tcW w:w="2694" w:type="dxa"/>
+            <w:gridSpan w:val="3"/>
+            <w:vMerge w:val="restart"/>
+          </w:tcPr>
+          <w:p>
+            <w:pPr>
+              <w:rPr>
+                <w:sz w:val="48"/>
+                <w:szCs w:val="48"/>
+              </w:rPr>
+            </w:pPr>
+            <w:r>
+              <w:rPr>
+                <w:sz w:val="48"/>
+                <w:szCs w:val="48"/>
+              </w:rPr>
+              <w:t>/</w:t>
+            </w:r>
+          </w:p>
+        </w:tc>
+        <w:tc>
+          <w:tcPr>
+            <w:tcW w:w="1134" w:type="dxa"/>
+            <w:shd w:val="clear" w:color="auto" w:fill="D9D9D9" w:themeFill="background1" w:themeFillShade="D9"/>
+          </w:tcPr>
+          <w:p>
+            <w:pPr>
+              <w:pStyle w:val="RPG"/>
+            </w:pPr>
+            <w:r>
+              <w:t>Obrona</w:t>
+            </w:r>
+          </w:p>
+        </w:tc>
+        <w:tc>
+          <w:tcPr>
+            <w:tcW w:w="2693" w:type="dxa"/>
+            <w:gridSpan w:val="2"/>
+          </w:tcPr>
+          <w:p>
+            <w:pPr>
+              <w:pStyle w:val="RPG"/>
+            </w:pPr>
+          </w:p>
+        </w:tc>
+      </w:tr>
+      <w:tr>
+        <w:trPr>
+          <w:jc w:val="left"/>
+        </w:trPr>
+        <w:tc>
+          <w:tcPr>
+            <w:tcW w:w="2689" w:type="dxa"/>
+            <w:gridSpan w:val="2"/>
+            <w:vMerge/>
+          </w:tcPr>
+          <w:p>
+            <w:pPr>
+              <w:pStyle w:val="RPG"/>
+            </w:pPr>
+          </w:p>
+        </w:tc>
+        <w:tc>
+          <w:tcPr>
+            <w:tcW w:w="1275" w:type="dxa"/>
+            <w:gridSpan w:val="2"/>
+            <w:vMerge/>
+            <w:shd w:val="clear" w:color="auto" w:fill="D9D9D9" w:themeFill="background1" w:themeFillShade="D9"/>
+          </w:tcPr>
+          <w:p>
+            <w:pPr>
+              <w:pStyle w:val="RPG"/>
+            </w:pPr>
+          </w:p>
+        </w:tc>
+        <w:tc>
+          <w:tcPr>
+            <w:tcW w:w="2694" w:type="dxa"/>
+            <w:gridSpan w:val="3"/>
+            <w:vMerge/>
+          </w:tcPr>
+          <w:p>
+            <w:pPr>
+              <w:pStyle w:val="RPG"/>
+            </w:pPr>
+          </w:p>
+        </w:tc>
+        <w:tc>
+          <w:tcPr>
+            <w:tcW w:w="1134" w:type="dxa"/>
+            <w:shd w:val="clear" w:color="auto" w:fill="D9D9D9" w:themeFill="background1" w:themeFillShade="D9"/>
+          </w:tcPr>
+          <w:p>
+            <w:pPr>
+              <w:pStyle w:val="RPG"/>
+            </w:pPr>
+            <w:r>
+              <w:t>Wola</w:t>
+            </w:r>
+          </w:p>
+        </w:tc>
+        <w:tc>
+          <w:tcPr>
+            <w:tcW w:w="2693" w:type="dxa"/>
+            <w:gridSpan w:val="2"/>
+          </w:tcPr>
+          <w:p>
+            <w:pPr>
+              <w:pStyle w:val="RPG"/>
+            </w:pPr>
+          </w:p>
+        </w:tc>
+      </w:tr>
+      <w:tr>
+        <w:trPr>
+          <w:jc w:val="left"/>
+        </w:trPr>
+        <w:tc>
+          <w:tcPr>
+            <w:tcW w:w="2689" w:type="dxa"/>
+            <w:gridSpan w:val="2"/>
+            <w:shd w:val="clear" w:color="auto" w:fill="BFBFBF" w:themeFill="background1" w:themeFillShade="BF"/>
+          </w:tcPr>
+          <w:p>
+            <w:pPr>
+              <w:pStyle w:val="RPG"/>
+            </w:pPr>
+            <w:r>
+              <w:t>Umiejętność</w:t>
+            </w:r>
+          </w:p>
+        </w:tc>
+        <w:tc>
+          <w:tcPr>
+            <w:tcW w:w="7371" w:type="dxa"/>
+            <w:gridSpan w:val="7"/>
+            <w:shd w:val="clear" w:color="auto" w:fill="BFBFBF" w:themeFill="background1" w:themeFillShade="BF"/>
+          </w:tcPr>
+          <w:p>
+            <w:pPr>
+              <w:pStyle w:val="RPG"/>
               <w:rPr>
                 <w:smallCaps w:val="0"/>
               </w:rPr>
             </w:pPr>
-          </w:p>
-        </w:tc>
-        <w:tc>
-          <w:tcPr>
-            <w:tcW w:w="1347" w:type="dxa"/>
-            <w:gridSpan w:val="2"/>
-          </w:tcPr>
-          <w:p/>
-        </w:tc>
-        <w:tc>
-          <w:tcPr>
-            <w:tcW w:w="1134" w:type="dxa"/>
-            <w:shd w:val="clear" w:color="auto" w:fill="D9D9D9" w:themeFill="background1" w:themeFillShade="D9"/>
-          </w:tcPr>
-          <w:p>
-            <w:pPr>
-              <w:pStyle w:val="RPG"/>
-            </w:pPr>
-            <w:r>
-              <w:t>Obrona</w:t>
-            </w:r>
-          </w:p>
-        </w:tc>
-        <w:tc>
-          <w:tcPr>
-            <w:tcW w:w="2976" w:type="dxa"/>
-            <w:gridSpan w:val="2"/>
-          </w:tcPr>
-          <w:p>
-            <w:pPr>
-              <w:pStyle w:val="RPG"/>
-            </w:pPr>
-          </w:p>
-        </w:tc>
-      </w:tr>
-      <w:tr>
-        <w:trPr>
-          <w:jc w:val="left"/>
-        </w:trPr>
-        <w:tc>
-          <w:tcPr>
-            <w:tcW w:w="2689" w:type="dxa"/>
-            <w:gridSpan w:val="2"/>
-            <w:vMerge/>
-          </w:tcPr>
-          <w:p>
-            <w:pPr>
-              <w:pStyle w:val="RPG"/>
-            </w:pPr>
-          </w:p>
-        </w:tc>
-        <w:tc>
-          <w:tcPr>
-            <w:tcW w:w="1275" w:type="dxa"/>
-            <w:gridSpan w:val="2"/>
-            <w:shd w:val="clear" w:color="auto" w:fill="D9D9D9" w:themeFill="background1" w:themeFillShade="D9"/>
-          </w:tcPr>
-          <w:p>
-            <w:pPr>
-              <w:pStyle w:val="RPG"/>
-            </w:pPr>
-            <w:r>
-              <w:t>Energia</w:t>
-            </w:r>
-          </w:p>
-        </w:tc>
-        <w:tc>
-          <w:tcPr>
-            <w:tcW w:w="1347" w:type="dxa"/>
-            <w:gridSpan w:val="2"/>
-          </w:tcPr>
-          <w:p>
-            <w:pPr>
-              <w:pStyle w:val="RPG"/>
-              <w:rPr>
-                <w:smallCaps w:val="0"/>
-              </w:rPr>
-            </w:pPr>
-          </w:p>
-        </w:tc>
-        <w:tc>
-          <w:tcPr>
-            <w:tcW w:w="1347" w:type="dxa"/>
-            <w:gridSpan w:val="2"/>
-          </w:tcPr>
-          <w:p>
-            <w:pPr>
-              <w:pStyle w:val="RPG"/>
-            </w:pPr>
-          </w:p>
-        </w:tc>
-        <w:tc>
-          <w:tcPr>
-            <w:tcW w:w="1134" w:type="dxa"/>
-            <w:shd w:val="clear" w:color="auto" w:fill="D9D9D9" w:themeFill="background1" w:themeFillShade="D9"/>
-          </w:tcPr>
-          <w:p>
-            <w:pPr>
-              <w:pStyle w:val="RPG"/>
-            </w:pPr>
-            <w:r>
-              <w:t>Wola</w:t>
-            </w:r>
-          </w:p>
-        </w:tc>
-        <w:tc>
-          <w:tcPr>
-            <w:tcW w:w="2976" w:type="dxa"/>
-            <w:gridSpan w:val="2"/>
-          </w:tcPr>
-          <w:p>
-            <w:pPr>
-              <w:pStyle w:val="RPG"/>
-            </w:pPr>
-          </w:p>
-        </w:tc>
-      </w:tr>
-      <w:tr>
-        <w:trPr>
-          <w:jc w:val="left"/>
-        </w:trPr>
-        <w:tc>
-          <w:tcPr>
-            <w:tcW w:w="2689" w:type="dxa"/>
-            <w:gridSpan w:val="2"/>
-            <w:shd w:val="clear" w:color="auto" w:fill="BFBFBF" w:themeFill="background1" w:themeFillShade="BF"/>
-          </w:tcPr>
-          <w:p>
-            <w:pPr>
-              <w:pStyle w:val="RPG"/>
-            </w:pPr>
-            <w:r>
-              <w:t>Umiejętność</w:t>
-            </w:r>
-          </w:p>
-        </w:tc>
-        <w:tc>
-          <w:tcPr>
-            <w:tcW w:w="7654" w:type="dxa"/>
-            <w:gridSpan w:val="8"/>
-            <w:shd w:val="clear" w:color="auto" w:fill="BFBFBF" w:themeFill="background1" w:themeFillShade="BF"/>
-          </w:tcPr>
-          <w:p>
-            <w:pPr>
-              <w:pStyle w:val="RPG"/>
-              <w:rPr>
-                <w:smallCaps w:val="0"/>
-              </w:rPr>
-            </w:pPr>
             <w:r>
               <w:t>Opis</w:t>
             </w:r>
@@ -462,8 +449,8 @@
         </w:tc>
         <w:tc>
           <w:tcPr>
-            <w:tcW w:w="7654" w:type="dxa"/>
-            <w:gridSpan w:val="8"/>
+            <w:tcW w:w="7371" w:type="dxa"/>
+            <w:gridSpan w:val="7"/>
           </w:tcPr>
           <w:p>
             <w:pPr>
@@ -499,8 +486,8 @@
         </w:tc>
         <w:tc>
           <w:tcPr>
-            <w:tcW w:w="7654" w:type="dxa"/>
-            <w:gridSpan w:val="8"/>
+            <w:tcW w:w="7371" w:type="dxa"/>
+            <w:gridSpan w:val="7"/>
           </w:tcPr>
           <w:p>
             <w:pPr>
@@ -536,8 +523,8 @@
         </w:tc>
         <w:tc>
           <w:tcPr>
-            <w:tcW w:w="7654" w:type="dxa"/>
-            <w:gridSpan w:val="8"/>
+            <w:tcW w:w="7371" w:type="dxa"/>
+            <w:gridSpan w:val="7"/>
           </w:tcPr>
           <w:p>
             <w:pPr>
@@ -573,8 +560,8 @@
         </w:tc>
         <w:tc>
           <w:tcPr>
-            <w:tcW w:w="7654" w:type="dxa"/>
-            <w:gridSpan w:val="8"/>
+            <w:tcW w:w="7371" w:type="dxa"/>
+            <w:gridSpan w:val="7"/>
           </w:tcPr>
           <w:p>
             <w:pPr>
@@ -610,8 +597,8 @@
         </w:tc>
         <w:tc>
           <w:tcPr>
-            <w:tcW w:w="7654" w:type="dxa"/>
-            <w:gridSpan w:val="8"/>
+            <w:tcW w:w="7371" w:type="dxa"/>
+            <w:gridSpan w:val="7"/>
           </w:tcPr>
           <w:p>
             <w:pPr>
@@ -647,8 +634,8 @@
         </w:tc>
         <w:tc>
           <w:tcPr>
-            <w:tcW w:w="7654" w:type="dxa"/>
-            <w:gridSpan w:val="8"/>
+            <w:tcW w:w="7371" w:type="dxa"/>
+            <w:gridSpan w:val="7"/>
           </w:tcPr>
           <w:p>
             <w:pPr>
@@ -684,8 +671,8 @@
         </w:tc>
         <w:tc>
           <w:tcPr>
-            <w:tcW w:w="7654" w:type="dxa"/>
-            <w:gridSpan w:val="8"/>
+            <w:tcW w:w="7371" w:type="dxa"/>
+            <w:gridSpan w:val="7"/>
           </w:tcPr>
           <w:p>
             <w:pPr>
@@ -721,8 +708,8 @@
         </w:tc>
         <w:tc>
           <w:tcPr>
-            <w:tcW w:w="7654" w:type="dxa"/>
-            <w:gridSpan w:val="8"/>
+            <w:tcW w:w="7371" w:type="dxa"/>
+            <w:gridSpan w:val="7"/>
           </w:tcPr>
           <w:p>
             <w:pPr>
@@ -758,8 +745,8 @@
         </w:tc>
         <w:tc>
           <w:tcPr>
-            <w:tcW w:w="7654" w:type="dxa"/>
-            <w:gridSpan w:val="8"/>
+            <w:tcW w:w="7371" w:type="dxa"/>
+            <w:gridSpan w:val="7"/>
           </w:tcPr>
           <w:p>
             <w:pPr>
@@ -795,8 +782,8 @@
         </w:tc>
         <w:tc>
           <w:tcPr>
-            <w:tcW w:w="7654" w:type="dxa"/>
-            <w:gridSpan w:val="8"/>
+            <w:tcW w:w="7371" w:type="dxa"/>
+            <w:gridSpan w:val="7"/>
           </w:tcPr>
           <w:p>
             <w:pPr>
@@ -832,8 +819,8 @@
         </w:tc>
         <w:tc>
           <w:tcPr>
-            <w:tcW w:w="7654" w:type="dxa"/>
-            <w:gridSpan w:val="8"/>
+            <w:tcW w:w="7371" w:type="dxa"/>
+            <w:gridSpan w:val="7"/>
           </w:tcPr>
           <w:p>
             <w:pPr>
@@ -869,8 +856,8 @@
         </w:tc>
         <w:tc>
           <w:tcPr>
-            <w:tcW w:w="7654" w:type="dxa"/>
-            <w:gridSpan w:val="8"/>
+            <w:tcW w:w="7371" w:type="dxa"/>
+            <w:gridSpan w:val="7"/>
           </w:tcPr>
           <w:p>
             <w:pPr>
@@ -906,45 +893,8 @@
         </w:tc>
         <w:tc>
           <w:tcPr>
-            <w:tcW w:w="7654" w:type="dxa"/>
-            <w:gridSpan w:val="8"/>
-          </w:tcPr>
-          <w:p>
-            <w:pPr>
-              <w:pStyle w:val="RPG"/>
-            </w:pPr>
-          </w:p>
-        </w:tc>
-        <w:tc>
-          <w:tcPr>
-            <w:tcW w:w="425" w:type="dxa"/>
-          </w:tcPr>
-          <w:p>
-            <w:pPr>
-              <w:pStyle w:val="RPG"/>
-            </w:pPr>
-          </w:p>
-        </w:tc>
-      </w:tr>
-      <w:tr>
-        <w:trPr>
-          <w:jc w:val="left"/>
-        </w:trPr>
-        <w:tc>
-          <w:tcPr>
-            <w:tcW w:w="2689" w:type="dxa"/>
-            <w:gridSpan w:val="2"/>
-          </w:tcPr>
-          <w:p>
-            <w:pPr>
-              <w:pStyle w:val="RPG"/>
-            </w:pPr>
-          </w:p>
-        </w:tc>
-        <w:tc>
-          <w:tcPr>
-            <w:tcW w:w="7654" w:type="dxa"/>
-            <w:gridSpan w:val="8"/>
+            <w:tcW w:w="7371" w:type="dxa"/>
+            <w:gridSpan w:val="7"/>
           </w:tcPr>
           <w:p>
             <w:pPr>
@@ -984,8 +934,8 @@
         </w:tc>
         <w:tc>
           <w:tcPr>
-            <w:tcW w:w="7654" w:type="dxa"/>
-            <w:gridSpan w:val="8"/>
+            <w:tcW w:w="7371" w:type="dxa"/>
+            <w:gridSpan w:val="7"/>
             <w:shd w:val="clear" w:color="auto" w:fill="BFBFBF" w:themeFill="background1" w:themeFillShade="BF"/>
           </w:tcPr>
           <w:p>
@@ -1038,8 +988,8 @@
         </w:tc>
         <w:tc>
           <w:tcPr>
-            <w:tcW w:w="7654" w:type="dxa"/>
-            <w:gridSpan w:val="8"/>
+            <w:tcW w:w="7371" w:type="dxa"/>
+            <w:gridSpan w:val="7"/>
           </w:tcPr>
           <w:p>
             <w:pPr>
@@ -1084,8 +1034,8 @@
         </w:tc>
         <w:tc>
           <w:tcPr>
-            <w:tcW w:w="7654" w:type="dxa"/>
-            <w:gridSpan w:val="8"/>
+            <w:tcW w:w="7371" w:type="dxa"/>
+            <w:gridSpan w:val="7"/>
           </w:tcPr>
           <w:p>
             <w:pPr>
@@ -1130,8 +1080,8 @@
         </w:tc>
         <w:tc>
           <w:tcPr>
-            <w:tcW w:w="7654" w:type="dxa"/>
-            <w:gridSpan w:val="8"/>
+            <w:tcW w:w="7371" w:type="dxa"/>
+            <w:gridSpan w:val="7"/>
           </w:tcPr>
           <w:p>
             <w:pPr>
@@ -1176,8 +1126,8 @@
         </w:tc>
         <w:tc>
           <w:tcPr>
-            <w:tcW w:w="7654" w:type="dxa"/>
-            <w:gridSpan w:val="8"/>
+            <w:tcW w:w="7371" w:type="dxa"/>
+            <w:gridSpan w:val="7"/>
           </w:tcPr>
           <w:p>
             <w:pPr>
@@ -1222,8 +1172,8 @@
         </w:tc>
         <w:tc>
           <w:tcPr>
-            <w:tcW w:w="7654" w:type="dxa"/>
-            <w:gridSpan w:val="8"/>
+            <w:tcW w:w="7371" w:type="dxa"/>
+            <w:gridSpan w:val="7"/>
           </w:tcPr>
           <w:p>
             <w:pPr>
@@ -1268,8 +1218,8 @@
         </w:tc>
         <w:tc>
           <w:tcPr>
-            <w:tcW w:w="7654" w:type="dxa"/>
-            <w:gridSpan w:val="8"/>
+            <w:tcW w:w="7371" w:type="dxa"/>
+            <w:gridSpan w:val="7"/>
           </w:tcPr>
           <w:p>
             <w:pPr>
@@ -1314,8 +1264,8 @@
         </w:tc>
         <w:tc>
           <w:tcPr>
-            <w:tcW w:w="7654" w:type="dxa"/>
-            <w:gridSpan w:val="8"/>
+            <w:tcW w:w="7371" w:type="dxa"/>
+            <w:gridSpan w:val="7"/>
           </w:tcPr>
           <w:p>
             <w:pPr>
@@ -1360,8 +1310,8 @@
         </w:tc>
         <w:tc>
           <w:tcPr>
-            <w:tcW w:w="7654" w:type="dxa"/>
-            <w:gridSpan w:val="8"/>
+            <w:tcW w:w="7371" w:type="dxa"/>
+            <w:gridSpan w:val="7"/>
           </w:tcPr>
           <w:p>
             <w:pPr>
@@ -1406,8 +1356,8 @@
         </w:tc>
         <w:tc>
           <w:tcPr>
-            <w:tcW w:w="7654" w:type="dxa"/>
-            <w:gridSpan w:val="8"/>
+            <w:tcW w:w="7371" w:type="dxa"/>
+            <w:gridSpan w:val="7"/>
           </w:tcPr>
           <w:p>
             <w:pPr>
@@ -1452,8 +1402,8 @@
         </w:tc>
         <w:tc>
           <w:tcPr>
-            <w:tcW w:w="7654" w:type="dxa"/>
-            <w:gridSpan w:val="8"/>
+            <w:tcW w:w="7371" w:type="dxa"/>
+            <w:gridSpan w:val="7"/>
           </w:tcPr>
           <w:p>
             <w:pPr>
@@ -1498,8 +1448,8 @@
         </w:tc>
         <w:tc>
           <w:tcPr>
-            <w:tcW w:w="7654" w:type="dxa"/>
-            <w:gridSpan w:val="8"/>
+            <w:tcW w:w="7371" w:type="dxa"/>
+            <w:gridSpan w:val="7"/>
           </w:tcPr>
           <w:p>
             <w:pPr>
@@ -1544,8 +1494,8 @@
         </w:tc>
         <w:tc>
           <w:tcPr>
-            <w:tcW w:w="7654" w:type="dxa"/>
-            <w:gridSpan w:val="8"/>
+            <w:tcW w:w="7371" w:type="dxa"/>
+            <w:gridSpan w:val="7"/>
           </w:tcPr>
           <w:p>
             <w:pPr>
@@ -1590,8 +1540,8 @@
         </w:tc>
         <w:tc>
           <w:tcPr>
-            <w:tcW w:w="7654" w:type="dxa"/>
-            <w:gridSpan w:val="8"/>
+            <w:tcW w:w="7371" w:type="dxa"/>
+            <w:gridSpan w:val="7"/>
           </w:tcPr>
           <w:p>
             <w:pPr>
@@ -1636,8 +1586,8 @@
         </w:tc>
         <w:tc>
           <w:tcPr>
-            <w:tcW w:w="7654" w:type="dxa"/>
-            <w:gridSpan w:val="8"/>
+            <w:tcW w:w="7371" w:type="dxa"/>
+            <w:gridSpan w:val="7"/>
           </w:tcPr>
           <w:p>
             <w:pPr>
@@ -1678,14 +1628,12 @@
             <w:pPr>
               <w:pStyle w:val="RPG"/>
             </w:pPr>
-            <w:bookmarkStart w:id="0" w:name="_GoBack"/>
-            <w:bookmarkEnd w:id="0"/>
-          </w:p>
-        </w:tc>
-        <w:tc>
-          <w:tcPr>
-            <w:tcW w:w="7654" w:type="dxa"/>
-            <w:gridSpan w:val="8"/>
+          </w:p>
+        </w:tc>
+        <w:tc>
+          <w:tcPr>
+            <w:tcW w:w="7371" w:type="dxa"/>
+            <w:gridSpan w:val="7"/>
           </w:tcPr>
           <w:p>
             <w:pPr>
@@ -1742,7 +1690,6 @@
         <w:tc>
           <w:tcPr>
             <w:tcW w:w="1701" w:type="dxa"/>
-            <w:gridSpan w:val="2"/>
             <w:shd w:val="clear" w:color="auto" w:fill="BFBFBF" w:themeFill="background1" w:themeFillShade="BF"/>
           </w:tcPr>
           <w:p>
@@ -1756,7 +1703,7 @@
         </w:tc>
         <w:tc>
           <w:tcPr>
-            <w:tcW w:w="4677" w:type="dxa"/>
+            <w:tcW w:w="4394" w:type="dxa"/>
             <w:gridSpan w:val="4"/>
             <w:shd w:val="clear" w:color="auto" w:fill="BFBFBF" w:themeFill="background1" w:themeFillShade="BF"/>
           </w:tcPr>
@@ -1799,17 +1746,16 @@
         <w:tc>
           <w:tcPr>
             <w:tcW w:w="1701" w:type="dxa"/>
-            <w:gridSpan w:val="2"/>
-          </w:tcPr>
-          <w:p>
-            <w:pPr>
-              <w:pStyle w:val="RPG"/>
-            </w:pPr>
-          </w:p>
-        </w:tc>
-        <w:tc>
-          <w:tcPr>
-            <w:tcW w:w="4677" w:type="dxa"/>
+          </w:tcPr>
+          <w:p>
+            <w:pPr>
+              <w:pStyle w:val="RPG"/>
+            </w:pPr>
+          </w:p>
+        </w:tc>
+        <w:tc>
+          <w:tcPr>
+            <w:tcW w:w="4394" w:type="dxa"/>
             <w:gridSpan w:val="4"/>
           </w:tcPr>
           <w:p>
@@ -1848,17 +1794,16 @@
         <w:tc>
           <w:tcPr>
             <w:tcW w:w="1701" w:type="dxa"/>
-            <w:gridSpan w:val="2"/>
-          </w:tcPr>
-          <w:p>
-            <w:pPr>
-              <w:pStyle w:val="RPG"/>
-            </w:pPr>
-          </w:p>
-        </w:tc>
-        <w:tc>
-          <w:tcPr>
-            <w:tcW w:w="4677" w:type="dxa"/>
+          </w:tcPr>
+          <w:p>
+            <w:pPr>
+              <w:pStyle w:val="RPG"/>
+            </w:pPr>
+          </w:p>
+        </w:tc>
+        <w:tc>
+          <w:tcPr>
+            <w:tcW w:w="4394" w:type="dxa"/>
             <w:gridSpan w:val="4"/>
           </w:tcPr>
           <w:p>
@@ -1897,17 +1842,16 @@
         <w:tc>
           <w:tcPr>
             <w:tcW w:w="1701" w:type="dxa"/>
-            <w:gridSpan w:val="2"/>
-          </w:tcPr>
-          <w:p>
-            <w:pPr>
-              <w:pStyle w:val="RPG"/>
-            </w:pPr>
-          </w:p>
-        </w:tc>
-        <w:tc>
-          <w:tcPr>
-            <w:tcW w:w="4677" w:type="dxa"/>
+          </w:tcPr>
+          <w:p>
+            <w:pPr>
+              <w:pStyle w:val="RPG"/>
+            </w:pPr>
+          </w:p>
+        </w:tc>
+        <w:tc>
+          <w:tcPr>
+            <w:tcW w:w="4394" w:type="dxa"/>
             <w:gridSpan w:val="4"/>
           </w:tcPr>
           <w:p>
@@ -1954,7 +1898,6 @@
         <w:tc>
           <w:tcPr>
             <w:tcW w:w="1701" w:type="dxa"/>
-            <w:gridSpan w:val="2"/>
             <w:shd w:val="clear" w:color="auto" w:fill="BFBFBF" w:themeFill="background1" w:themeFillShade="BF"/>
           </w:tcPr>
           <w:p>
@@ -1968,7 +1911,7 @@
         </w:tc>
         <w:tc>
           <w:tcPr>
-            <w:tcW w:w="4677" w:type="dxa"/>
+            <w:tcW w:w="4394" w:type="dxa"/>
             <w:gridSpan w:val="4"/>
             <w:shd w:val="clear" w:color="auto" w:fill="BFBFBF" w:themeFill="background1" w:themeFillShade="BF"/>
           </w:tcPr>
@@ -2011,17 +1954,16 @@
         <w:tc>
           <w:tcPr>
             <w:tcW w:w="1701" w:type="dxa"/>
-            <w:gridSpan w:val="2"/>
-          </w:tcPr>
-          <w:p>
-            <w:pPr>
-              <w:pStyle w:val="RPG"/>
-            </w:pPr>
-          </w:p>
-        </w:tc>
-        <w:tc>
-          <w:tcPr>
-            <w:tcW w:w="4677" w:type="dxa"/>
+          </w:tcPr>
+          <w:p>
+            <w:pPr>
+              <w:pStyle w:val="RPG"/>
+            </w:pPr>
+          </w:p>
+        </w:tc>
+        <w:tc>
+          <w:tcPr>
+            <w:tcW w:w="4394" w:type="dxa"/>
             <w:gridSpan w:val="4"/>
           </w:tcPr>
           <w:p>
@@ -2060,17 +2002,16 @@
         <w:tc>
           <w:tcPr>
             <w:tcW w:w="1701" w:type="dxa"/>
-            <w:gridSpan w:val="2"/>
-          </w:tcPr>
-          <w:p>
-            <w:pPr>
-              <w:pStyle w:val="RPG"/>
-            </w:pPr>
-          </w:p>
-        </w:tc>
-        <w:tc>
-          <w:tcPr>
-            <w:tcW w:w="4677" w:type="dxa"/>
+          </w:tcPr>
+          <w:p>
+            <w:pPr>
+              <w:pStyle w:val="RPG"/>
+            </w:pPr>
+          </w:p>
+        </w:tc>
+        <w:tc>
+          <w:tcPr>
+            <w:tcW w:w="4394" w:type="dxa"/>
             <w:gridSpan w:val="4"/>
           </w:tcPr>
           <w:p>
@@ -2109,17 +2050,16 @@
         <w:tc>
           <w:tcPr>
             <w:tcW w:w="1701" w:type="dxa"/>
-            <w:gridSpan w:val="2"/>
-          </w:tcPr>
-          <w:p>
-            <w:pPr>
-              <w:pStyle w:val="RPG"/>
-            </w:pPr>
-          </w:p>
-        </w:tc>
-        <w:tc>
-          <w:tcPr>
-            <w:tcW w:w="4677" w:type="dxa"/>
+          </w:tcPr>
+          <w:p>
+            <w:pPr>
+              <w:pStyle w:val="RPG"/>
+            </w:pPr>
+          </w:p>
+        </w:tc>
+        <w:tc>
+          <w:tcPr>
+            <w:tcW w:w="4394" w:type="dxa"/>
             <w:gridSpan w:val="4"/>
           </w:tcPr>
           <w:p>
@@ -2158,17 +2098,16 @@
         <w:tc>
           <w:tcPr>
             <w:tcW w:w="1701" w:type="dxa"/>
-            <w:gridSpan w:val="2"/>
-          </w:tcPr>
-          <w:p>
-            <w:pPr>
-              <w:pStyle w:val="RPG"/>
-            </w:pPr>
-          </w:p>
-        </w:tc>
-        <w:tc>
-          <w:tcPr>
-            <w:tcW w:w="4677" w:type="dxa"/>
+          </w:tcPr>
+          <w:p>
+            <w:pPr>
+              <w:pStyle w:val="RPG"/>
+            </w:pPr>
+          </w:p>
+        </w:tc>
+        <w:tc>
+          <w:tcPr>
+            <w:tcW w:w="4394" w:type="dxa"/>
             <w:gridSpan w:val="4"/>
           </w:tcPr>
           <w:p>
@@ -2207,17 +2146,16 @@
         <w:tc>
           <w:tcPr>
             <w:tcW w:w="1701" w:type="dxa"/>
-            <w:gridSpan w:val="2"/>
-          </w:tcPr>
-          <w:p>
-            <w:pPr>
-              <w:pStyle w:val="RPG"/>
-            </w:pPr>
-          </w:p>
-        </w:tc>
-        <w:tc>
-          <w:tcPr>
-            <w:tcW w:w="4677" w:type="dxa"/>
+          </w:tcPr>
+          <w:p>
+            <w:pPr>
+              <w:pStyle w:val="RPG"/>
+            </w:pPr>
+          </w:p>
+        </w:tc>
+        <w:tc>
+          <w:tcPr>
+            <w:tcW w:w="4394" w:type="dxa"/>
             <w:gridSpan w:val="4"/>
           </w:tcPr>
           <w:p>
@@ -2256,17 +2194,16 @@
         <w:tc>
           <w:tcPr>
             <w:tcW w:w="1701" w:type="dxa"/>
-            <w:gridSpan w:val="2"/>
-          </w:tcPr>
-          <w:p>
-            <w:pPr>
-              <w:pStyle w:val="RPG"/>
-            </w:pPr>
-          </w:p>
-        </w:tc>
-        <w:tc>
-          <w:tcPr>
-            <w:tcW w:w="4677" w:type="dxa"/>
+          </w:tcPr>
+          <w:p>
+            <w:pPr>
+              <w:pStyle w:val="RPG"/>
+            </w:pPr>
+          </w:p>
+        </w:tc>
+        <w:tc>
+          <w:tcPr>
+            <w:tcW w:w="4394" w:type="dxa"/>
             <w:gridSpan w:val="4"/>
           </w:tcPr>
           <w:p>
@@ -2305,17 +2242,16 @@
         <w:tc>
           <w:tcPr>
             <w:tcW w:w="1701" w:type="dxa"/>
-            <w:gridSpan w:val="2"/>
-          </w:tcPr>
-          <w:p>
-            <w:pPr>
-              <w:pStyle w:val="RPG"/>
-            </w:pPr>
-          </w:p>
-        </w:tc>
-        <w:tc>
-          <w:tcPr>
-            <w:tcW w:w="4677" w:type="dxa"/>
+          </w:tcPr>
+          <w:p>
+            <w:pPr>
+              <w:pStyle w:val="RPG"/>
+            </w:pPr>
+          </w:p>
+        </w:tc>
+        <w:tc>
+          <w:tcPr>
+            <w:tcW w:w="4394" w:type="dxa"/>
             <w:gridSpan w:val="4"/>
           </w:tcPr>
           <w:p>
@@ -2354,17 +2290,16 @@
         <w:tc>
           <w:tcPr>
             <w:tcW w:w="1701" w:type="dxa"/>
-            <w:gridSpan w:val="2"/>
-          </w:tcPr>
-          <w:p>
-            <w:pPr>
-              <w:pStyle w:val="RPG"/>
-            </w:pPr>
-          </w:p>
-        </w:tc>
-        <w:tc>
-          <w:tcPr>
-            <w:tcW w:w="4677" w:type="dxa"/>
+          </w:tcPr>
+          <w:p>
+            <w:pPr>
+              <w:pStyle w:val="RPG"/>
+            </w:pPr>
+          </w:p>
+        </w:tc>
+        <w:tc>
+          <w:tcPr>
+            <w:tcW w:w="4394" w:type="dxa"/>
             <w:gridSpan w:val="4"/>
           </w:tcPr>
           <w:p>
@@ -2427,8 +2362,8 @@
         </w:tc>
         <w:tc>
           <w:tcPr>
-            <w:tcW w:w="6378" w:type="dxa"/>
-            <w:gridSpan w:val="6"/>
+            <w:tcW w:w="6095" w:type="dxa"/>
+            <w:gridSpan w:val="5"/>
             <w:shd w:val="clear" w:color="auto" w:fill="BFBFBF" w:themeFill="background1" w:themeFillShade="BF"/>
           </w:tcPr>
           <w:p>
@@ -2485,8 +2420,8 @@
         </w:tc>
         <w:tc>
           <w:tcPr>
-            <w:tcW w:w="6378" w:type="dxa"/>
-            <w:gridSpan w:val="6"/>
+            <w:tcW w:w="6095" w:type="dxa"/>
+            <w:gridSpan w:val="5"/>
             <w:vMerge w:val="restart"/>
           </w:tcPr>
           <w:p>
@@ -2534,8 +2469,8 @@
         </w:tc>
         <w:tc>
           <w:tcPr>
-            <w:tcW w:w="6378" w:type="dxa"/>
-            <w:gridSpan w:val="6"/>
+            <w:tcW w:w="6095" w:type="dxa"/>
+            <w:gridSpan w:val="5"/>
             <w:vMerge/>
           </w:tcPr>
           <w:p>
@@ -2583,8 +2518,8 @@
         </w:tc>
         <w:tc>
           <w:tcPr>
-            <w:tcW w:w="6378" w:type="dxa"/>
-            <w:gridSpan w:val="6"/>
+            <w:tcW w:w="6095" w:type="dxa"/>
+            <w:gridSpan w:val="5"/>
             <w:vMerge/>
             <w:shd w:val="clear" w:color="auto" w:fill="BFBFBF" w:themeFill="background1" w:themeFillShade="BF"/>
           </w:tcPr>
@@ -2633,8 +2568,8 @@
         </w:tc>
         <w:tc>
           <w:tcPr>
-            <w:tcW w:w="6378" w:type="dxa"/>
-            <w:gridSpan w:val="6"/>
+            <w:tcW w:w="6095" w:type="dxa"/>
+            <w:gridSpan w:val="5"/>
             <w:shd w:val="clear" w:color="auto" w:fill="BFBFBF" w:themeFill="background1" w:themeFillShade="BF"/>
           </w:tcPr>
           <w:p>
@@ -2685,8 +2620,8 @@
         </w:tc>
         <w:tc>
           <w:tcPr>
-            <w:tcW w:w="6378" w:type="dxa"/>
-            <w:gridSpan w:val="6"/>
+            <w:tcW w:w="6095" w:type="dxa"/>
+            <w:gridSpan w:val="5"/>
           </w:tcPr>
           <w:p>
             <w:pPr>
@@ -2733,8 +2668,8 @@
         </w:tc>
         <w:tc>
           <w:tcPr>
-            <w:tcW w:w="6378" w:type="dxa"/>
-            <w:gridSpan w:val="6"/>
+            <w:tcW w:w="6095" w:type="dxa"/>
+            <w:gridSpan w:val="5"/>
           </w:tcPr>
           <w:p>
             <w:pPr>
@@ -2781,8 +2716,8 @@
         </w:tc>
         <w:tc>
           <w:tcPr>
-            <w:tcW w:w="6378" w:type="dxa"/>
-            <w:gridSpan w:val="6"/>
+            <w:tcW w:w="6095" w:type="dxa"/>
+            <w:gridSpan w:val="5"/>
           </w:tcPr>
           <w:p>
             <w:pPr>
@@ -2829,8 +2764,8 @@
         </w:tc>
         <w:tc>
           <w:tcPr>
-            <w:tcW w:w="6378" w:type="dxa"/>
-            <w:gridSpan w:val="6"/>
+            <w:tcW w:w="6095" w:type="dxa"/>
+            <w:gridSpan w:val="5"/>
           </w:tcPr>
           <w:p>
             <w:pPr>
@@ -2877,8 +2812,8 @@
         </w:tc>
         <w:tc>
           <w:tcPr>
-            <w:tcW w:w="6378" w:type="dxa"/>
-            <w:gridSpan w:val="6"/>
+            <w:tcW w:w="6095" w:type="dxa"/>
+            <w:gridSpan w:val="5"/>
           </w:tcPr>
           <w:p>
             <w:pPr>
@@ -2925,8 +2860,8 @@
         </w:tc>
         <w:tc>
           <w:tcPr>
-            <w:tcW w:w="6378" w:type="dxa"/>
-            <w:gridSpan w:val="6"/>
+            <w:tcW w:w="6095" w:type="dxa"/>
+            <w:gridSpan w:val="5"/>
           </w:tcPr>
           <w:p>
             <w:pPr>
@@ -2973,8 +2908,8 @@
         </w:tc>
         <w:tc>
           <w:tcPr>
-            <w:tcW w:w="6378" w:type="dxa"/>
-            <w:gridSpan w:val="6"/>
+            <w:tcW w:w="6095" w:type="dxa"/>
+            <w:gridSpan w:val="5"/>
           </w:tcPr>
           <w:p>
             <w:pPr>
@@ -3021,8 +2956,8 @@
         </w:tc>
         <w:tc>
           <w:tcPr>
-            <w:tcW w:w="6378" w:type="dxa"/>
-            <w:gridSpan w:val="6"/>
+            <w:tcW w:w="6095" w:type="dxa"/>
+            <w:gridSpan w:val="5"/>
           </w:tcPr>
           <w:p>
             <w:pPr>
@@ -3069,8 +3004,8 @@
         </w:tc>
         <w:tc>
           <w:tcPr>
-            <w:tcW w:w="6378" w:type="dxa"/>
-            <w:gridSpan w:val="6"/>
+            <w:tcW w:w="6095" w:type="dxa"/>
+            <w:gridSpan w:val="5"/>
           </w:tcPr>
           <w:p>
             <w:pPr>
@@ -3117,8 +3052,8 @@
         </w:tc>
         <w:tc>
           <w:tcPr>
-            <w:tcW w:w="6378" w:type="dxa"/>
-            <w:gridSpan w:val="6"/>
+            <w:tcW w:w="6095" w:type="dxa"/>
+            <w:gridSpan w:val="5"/>
           </w:tcPr>
           <w:p>
             <w:pPr>
@@ -3165,8 +3100,8 @@
         </w:tc>
         <w:tc>
           <w:tcPr>
-            <w:tcW w:w="6378" w:type="dxa"/>
-            <w:gridSpan w:val="6"/>
+            <w:tcW w:w="6095" w:type="dxa"/>
+            <w:gridSpan w:val="5"/>
           </w:tcPr>
           <w:p>
             <w:pPr>
@@ -3213,8 +3148,8 @@
         </w:tc>
         <w:tc>
           <w:tcPr>
-            <w:tcW w:w="6378" w:type="dxa"/>
-            <w:gridSpan w:val="6"/>
+            <w:tcW w:w="6095" w:type="dxa"/>
+            <w:gridSpan w:val="5"/>
           </w:tcPr>
           <w:p>
             <w:pPr>
@@ -3261,8 +3196,8 @@
         </w:tc>
         <w:tc>
           <w:tcPr>
-            <w:tcW w:w="6378" w:type="dxa"/>
-            <w:gridSpan w:val="6"/>
+            <w:tcW w:w="6095" w:type="dxa"/>
+            <w:gridSpan w:val="5"/>
           </w:tcPr>
           <w:p>
             <w:pPr>
@@ -3309,8 +3244,8 @@
         </w:tc>
         <w:tc>
           <w:tcPr>
-            <w:tcW w:w="6378" w:type="dxa"/>
-            <w:gridSpan w:val="6"/>
+            <w:tcW w:w="6095" w:type="dxa"/>
+            <w:gridSpan w:val="5"/>
           </w:tcPr>
           <w:p>
             <w:pPr>
@@ -3357,8 +3292,8 @@
         </w:tc>
         <w:tc>
           <w:tcPr>
-            <w:tcW w:w="6378" w:type="dxa"/>
-            <w:gridSpan w:val="6"/>
+            <w:tcW w:w="6095" w:type="dxa"/>
+            <w:gridSpan w:val="5"/>
           </w:tcPr>
           <w:p>
             <w:pPr>
@@ -3405,8 +3340,8 @@
         </w:tc>
         <w:tc>
           <w:tcPr>
-            <w:tcW w:w="6378" w:type="dxa"/>
-            <w:gridSpan w:val="6"/>
+            <w:tcW w:w="6095" w:type="dxa"/>
+            <w:gridSpan w:val="5"/>
           </w:tcPr>
           <w:p>
             <w:pPr>
@@ -3453,56 +3388,8 @@
         </w:tc>
         <w:tc>
           <w:tcPr>
-            <w:tcW w:w="6378" w:type="dxa"/>
-            <w:gridSpan w:val="6"/>
-          </w:tcPr>
-          <w:p>
-            <w:pPr>
-              <w:pStyle w:val="RPG"/>
-            </w:pPr>
-          </w:p>
-        </w:tc>
-      </w:tr>
-      <w:tr>
-        <w:trPr>
-          <w:jc w:val="left"/>
-        </w:trPr>
-        <w:tc>
-          <w:tcPr>
-            <w:tcW w:w="2689" w:type="dxa"/>
-            <w:gridSpan w:val="2"/>
-          </w:tcPr>
-          <w:p>
-            <w:pPr>
-              <w:pStyle w:val="RPG"/>
-            </w:pPr>
-          </w:p>
-        </w:tc>
-        <w:tc>
-          <w:tcPr>
-            <w:tcW w:w="708" w:type="dxa"/>
-          </w:tcPr>
-          <w:p>
-            <w:pPr>
-              <w:pStyle w:val="RPG"/>
-            </w:pPr>
-          </w:p>
-        </w:tc>
-        <w:tc>
-          <w:tcPr>
-            <w:tcW w:w="993" w:type="dxa"/>
-            <w:gridSpan w:val="2"/>
-          </w:tcPr>
-          <w:p>
-            <w:pPr>
-              <w:pStyle w:val="RPG"/>
-            </w:pPr>
-          </w:p>
-        </w:tc>
-        <w:tc>
-          <w:tcPr>
-            <w:tcW w:w="6378" w:type="dxa"/>
-            <w:gridSpan w:val="6"/>
+            <w:tcW w:w="6095" w:type="dxa"/>
+            <w:gridSpan w:val="5"/>
           </w:tcPr>
           <w:p>
             <w:pPr>
@@ -3527,9 +3414,10 @@
         <w:tblLook w:val="0420" w:firstRow="1" w:lastRow="0" w:firstColumn="0" w:lastColumn="0" w:noHBand="0" w:noVBand="1"/>
       </w:tblPr>
       <w:tblGrid>
-        <w:gridCol w:w="5381"/>
-        <w:gridCol w:w="1560"/>
-        <w:gridCol w:w="3821"/>
+        <w:gridCol w:w="5189"/>
+        <w:gridCol w:w="39"/>
+        <w:gridCol w:w="1505"/>
+        <w:gridCol w:w="3723"/>
       </w:tblGrid>
       <w:tr>
         <w:trPr>
@@ -3537,8 +3425,8 @@
         </w:trPr>
         <w:tc>
           <w:tcPr>
-            <w:tcW w:w="10762" w:type="dxa"/>
-            <w:gridSpan w:val="3"/>
+            <w:tcW w:w="10456" w:type="dxa"/>
+            <w:gridSpan w:val="4"/>
             <w:shd w:val="clear" w:color="auto" w:fill="BFBFBF" w:themeFill="background1" w:themeFillShade="BF"/>
           </w:tcPr>
           <w:p>
@@ -3555,7 +3443,7 @@
       <w:tr>
         <w:tc>
           <w:tcPr>
-            <w:tcW w:w="5381" w:type="dxa"/>
+            <w:tcW w:w="5189" w:type="dxa"/>
           </w:tcPr>
           <w:p>
             <w:pPr>
@@ -3567,8 +3455,8 @@
         </w:tc>
         <w:tc>
           <w:tcPr>
-            <w:tcW w:w="5381" w:type="dxa"/>
-            <w:gridSpan w:val="2"/>
+            <w:tcW w:w="5267" w:type="dxa"/>
+            <w:gridSpan w:val="3"/>
           </w:tcPr>
           <w:p/>
         </w:tc>
@@ -3576,7 +3464,7 @@
       <w:tr>
         <w:tc>
           <w:tcPr>
-            <w:tcW w:w="5381" w:type="dxa"/>
+            <w:tcW w:w="5189" w:type="dxa"/>
           </w:tcPr>
           <w:p>
             <w:pPr>
@@ -3588,8 +3476,8 @@
         </w:tc>
         <w:tc>
           <w:tcPr>
-            <w:tcW w:w="5381" w:type="dxa"/>
-            <w:gridSpan w:val="2"/>
+            <w:tcW w:w="5267" w:type="dxa"/>
+            <w:gridSpan w:val="3"/>
           </w:tcPr>
           <w:p/>
         </w:tc>
@@ -3597,7 +3485,7 @@
       <w:tr>
         <w:tc>
           <w:tcPr>
-            <w:tcW w:w="5381" w:type="dxa"/>
+            <w:tcW w:w="5189" w:type="dxa"/>
           </w:tcPr>
           <w:p>
             <w:pPr>
@@ -3609,8 +3497,8 @@
         </w:tc>
         <w:tc>
           <w:tcPr>
-            <w:tcW w:w="5381" w:type="dxa"/>
-            <w:gridSpan w:val="2"/>
+            <w:tcW w:w="5267" w:type="dxa"/>
+            <w:gridSpan w:val="3"/>
           </w:tcPr>
           <w:p/>
         </w:tc>
@@ -3618,7 +3506,7 @@
       <w:tr>
         <w:tc>
           <w:tcPr>
-            <w:tcW w:w="5381" w:type="dxa"/>
+            <w:tcW w:w="5189" w:type="dxa"/>
           </w:tcPr>
           <w:p>
             <w:pPr>
@@ -3630,8 +3518,8 @@
         </w:tc>
         <w:tc>
           <w:tcPr>
-            <w:tcW w:w="5381" w:type="dxa"/>
-            <w:gridSpan w:val="2"/>
+            <w:tcW w:w="5267" w:type="dxa"/>
+            <w:gridSpan w:val="3"/>
           </w:tcPr>
           <w:p/>
         </w:tc>
@@ -3639,7 +3527,7 @@
       <w:tr>
         <w:tc>
           <w:tcPr>
-            <w:tcW w:w="5381" w:type="dxa"/>
+            <w:tcW w:w="5189" w:type="dxa"/>
           </w:tcPr>
           <w:p>
             <w:pPr>
@@ -3651,8 +3539,8 @@
         </w:tc>
         <w:tc>
           <w:tcPr>
-            <w:tcW w:w="5381" w:type="dxa"/>
-            <w:gridSpan w:val="2"/>
+            <w:tcW w:w="5267" w:type="dxa"/>
+            <w:gridSpan w:val="3"/>
           </w:tcPr>
           <w:p/>
         </w:tc>
@@ -3660,7 +3548,7 @@
       <w:tr>
         <w:tc>
           <w:tcPr>
-            <w:tcW w:w="5381" w:type="dxa"/>
+            <w:tcW w:w="5189" w:type="dxa"/>
           </w:tcPr>
           <w:p>
             <w:pPr>
@@ -3672,8 +3560,8 @@
         </w:tc>
         <w:tc>
           <w:tcPr>
-            <w:tcW w:w="5381" w:type="dxa"/>
-            <w:gridSpan w:val="2"/>
+            <w:tcW w:w="5267" w:type="dxa"/>
+            <w:gridSpan w:val="3"/>
           </w:tcPr>
           <w:p/>
         </w:tc>
@@ -3681,7 +3569,7 @@
       <w:tr>
         <w:tc>
           <w:tcPr>
-            <w:tcW w:w="5381" w:type="dxa"/>
+            <w:tcW w:w="5189" w:type="dxa"/>
           </w:tcPr>
           <w:p>
             <w:pPr>
@@ -3693,8 +3581,8 @@
         </w:tc>
         <w:tc>
           <w:tcPr>
-            <w:tcW w:w="5381" w:type="dxa"/>
-            <w:gridSpan w:val="2"/>
+            <w:tcW w:w="5267" w:type="dxa"/>
+            <w:gridSpan w:val="3"/>
           </w:tcPr>
           <w:p/>
         </w:tc>
@@ -3702,7 +3590,7 @@
       <w:tr>
         <w:tc>
           <w:tcPr>
-            <w:tcW w:w="5381" w:type="dxa"/>
+            <w:tcW w:w="5189" w:type="dxa"/>
           </w:tcPr>
           <w:p>
             <w:pPr>
@@ -3714,8 +3602,8 @@
         </w:tc>
         <w:tc>
           <w:tcPr>
-            <w:tcW w:w="5381" w:type="dxa"/>
-            <w:gridSpan w:val="2"/>
+            <w:tcW w:w="5267" w:type="dxa"/>
+            <w:gridSpan w:val="3"/>
           </w:tcPr>
           <w:p/>
         </w:tc>
@@ -3723,7 +3611,7 @@
       <w:tr>
         <w:tc>
           <w:tcPr>
-            <w:tcW w:w="5381" w:type="dxa"/>
+            <w:tcW w:w="5189" w:type="dxa"/>
           </w:tcPr>
           <w:p>
             <w:pPr>
@@ -3735,8 +3623,8 @@
         </w:tc>
         <w:tc>
           <w:tcPr>
-            <w:tcW w:w="5381" w:type="dxa"/>
-            <w:gridSpan w:val="2"/>
+            <w:tcW w:w="5267" w:type="dxa"/>
+            <w:gridSpan w:val="3"/>
           </w:tcPr>
           <w:p/>
         </w:tc>
@@ -3744,7 +3632,7 @@
       <w:tr>
         <w:tc>
           <w:tcPr>
-            <w:tcW w:w="5381" w:type="dxa"/>
+            <w:tcW w:w="5189" w:type="dxa"/>
           </w:tcPr>
           <w:p>
             <w:pPr>
@@ -3756,8 +3644,8 @@
         </w:tc>
         <w:tc>
           <w:tcPr>
-            <w:tcW w:w="5381" w:type="dxa"/>
-            <w:gridSpan w:val="2"/>
+            <w:tcW w:w="5267" w:type="dxa"/>
+            <w:gridSpan w:val="3"/>
           </w:tcPr>
           <w:p/>
         </w:tc>
@@ -3765,7 +3653,7 @@
       <w:tr>
         <w:tc>
           <w:tcPr>
-            <w:tcW w:w="5381" w:type="dxa"/>
+            <w:tcW w:w="5189" w:type="dxa"/>
           </w:tcPr>
           <w:p>
             <w:pPr>
@@ -3777,8 +3665,8 @@
         </w:tc>
         <w:tc>
           <w:tcPr>
-            <w:tcW w:w="5381" w:type="dxa"/>
-            <w:gridSpan w:val="2"/>
+            <w:tcW w:w="5267" w:type="dxa"/>
+            <w:gridSpan w:val="3"/>
           </w:tcPr>
           <w:p/>
         </w:tc>
@@ -3786,7 +3674,7 @@
       <w:tr>
         <w:tc>
           <w:tcPr>
-            <w:tcW w:w="5381" w:type="dxa"/>
+            <w:tcW w:w="5189" w:type="dxa"/>
           </w:tcPr>
           <w:p>
             <w:pPr>
@@ -3798,8 +3686,8 @@
         </w:tc>
         <w:tc>
           <w:tcPr>
-            <w:tcW w:w="5381" w:type="dxa"/>
-            <w:gridSpan w:val="2"/>
+            <w:tcW w:w="5267" w:type="dxa"/>
+            <w:gridSpan w:val="3"/>
           </w:tcPr>
           <w:p/>
         </w:tc>
@@ -3807,7 +3695,7 @@
       <w:tr>
         <w:tc>
           <w:tcPr>
-            <w:tcW w:w="5381" w:type="dxa"/>
+            <w:tcW w:w="5189" w:type="dxa"/>
           </w:tcPr>
           <w:p>
             <w:pPr>
@@ -3819,8 +3707,8 @@
         </w:tc>
         <w:tc>
           <w:tcPr>
-            <w:tcW w:w="5381" w:type="dxa"/>
-            <w:gridSpan w:val="2"/>
+            <w:tcW w:w="5267" w:type="dxa"/>
+            <w:gridSpan w:val="3"/>
           </w:tcPr>
           <w:p/>
         </w:tc>
@@ -3828,7 +3716,7 @@
       <w:tr>
         <w:tc>
           <w:tcPr>
-            <w:tcW w:w="5381" w:type="dxa"/>
+            <w:tcW w:w="5189" w:type="dxa"/>
           </w:tcPr>
           <w:p>
             <w:pPr>
@@ -3840,8 +3728,8 @@
         </w:tc>
         <w:tc>
           <w:tcPr>
-            <w:tcW w:w="5381" w:type="dxa"/>
-            <w:gridSpan w:val="2"/>
+            <w:tcW w:w="5267" w:type="dxa"/>
+            <w:gridSpan w:val="3"/>
           </w:tcPr>
           <w:p/>
         </w:tc>
@@ -3849,7 +3737,7 @@
       <w:tr>
         <w:tc>
           <w:tcPr>
-            <w:tcW w:w="5381" w:type="dxa"/>
+            <w:tcW w:w="5189" w:type="dxa"/>
           </w:tcPr>
           <w:p>
             <w:pPr>
@@ -3861,8 +3749,8 @@
         </w:tc>
         <w:tc>
           <w:tcPr>
-            <w:tcW w:w="5381" w:type="dxa"/>
-            <w:gridSpan w:val="2"/>
+            <w:tcW w:w="5267" w:type="dxa"/>
+            <w:gridSpan w:val="3"/>
           </w:tcPr>
           <w:p/>
         </w:tc>
@@ -3870,7 +3758,7 @@
       <w:tr>
         <w:tc>
           <w:tcPr>
-            <w:tcW w:w="5381" w:type="dxa"/>
+            <w:tcW w:w="5189" w:type="dxa"/>
           </w:tcPr>
           <w:p>
             <w:pPr>
@@ -3882,8 +3770,8 @@
         </w:tc>
         <w:tc>
           <w:tcPr>
-            <w:tcW w:w="5381" w:type="dxa"/>
-            <w:gridSpan w:val="2"/>
+            <w:tcW w:w="5267" w:type="dxa"/>
+            <w:gridSpan w:val="3"/>
           </w:tcPr>
           <w:p/>
         </w:tc>
@@ -3891,7 +3779,7 @@
       <w:tr>
         <w:tc>
           <w:tcPr>
-            <w:tcW w:w="5381" w:type="dxa"/>
+            <w:tcW w:w="5189" w:type="dxa"/>
           </w:tcPr>
           <w:p>
             <w:pPr>
@@ -3903,8 +3791,8 @@
         </w:tc>
         <w:tc>
           <w:tcPr>
-            <w:tcW w:w="5381" w:type="dxa"/>
-            <w:gridSpan w:val="2"/>
+            <w:tcW w:w="5267" w:type="dxa"/>
+            <w:gridSpan w:val="3"/>
           </w:tcPr>
           <w:p/>
         </w:tc>
@@ -3912,7 +3800,7 @@
       <w:tr>
         <w:tc>
           <w:tcPr>
-            <w:tcW w:w="5381" w:type="dxa"/>
+            <w:tcW w:w="5189" w:type="dxa"/>
           </w:tcPr>
           <w:p>
             <w:pPr>
@@ -3924,8 +3812,8 @@
         </w:tc>
         <w:tc>
           <w:tcPr>
-            <w:tcW w:w="5381" w:type="dxa"/>
-            <w:gridSpan w:val="2"/>
+            <w:tcW w:w="5267" w:type="dxa"/>
+            <w:gridSpan w:val="3"/>
           </w:tcPr>
           <w:p/>
         </w:tc>
@@ -3933,7 +3821,7 @@
       <w:tr>
         <w:tc>
           <w:tcPr>
-            <w:tcW w:w="5381" w:type="dxa"/>
+            <w:tcW w:w="5189" w:type="dxa"/>
           </w:tcPr>
           <w:p>
             <w:pPr>
@@ -3945,8 +3833,8 @@
         </w:tc>
         <w:tc>
           <w:tcPr>
-            <w:tcW w:w="5381" w:type="dxa"/>
-            <w:gridSpan w:val="2"/>
+            <w:tcW w:w="5267" w:type="dxa"/>
+            <w:gridSpan w:val="3"/>
           </w:tcPr>
           <w:p/>
         </w:tc>
@@ -3954,7 +3842,7 @@
       <w:tr>
         <w:tc>
           <w:tcPr>
-            <w:tcW w:w="5381" w:type="dxa"/>
+            <w:tcW w:w="5189" w:type="dxa"/>
           </w:tcPr>
           <w:p>
             <w:pPr>
@@ -3966,8 +3854,8 @@
         </w:tc>
         <w:tc>
           <w:tcPr>
-            <w:tcW w:w="5381" w:type="dxa"/>
-            <w:gridSpan w:val="2"/>
+            <w:tcW w:w="5267" w:type="dxa"/>
+            <w:gridSpan w:val="3"/>
           </w:tcPr>
           <w:p/>
         </w:tc>
@@ -3975,7 +3863,7 @@
       <w:tr>
         <w:tc>
           <w:tcPr>
-            <w:tcW w:w="5381" w:type="dxa"/>
+            <w:tcW w:w="5189" w:type="dxa"/>
           </w:tcPr>
           <w:p>
             <w:pPr>
@@ -3987,8 +3875,8 @@
         </w:tc>
         <w:tc>
           <w:tcPr>
-            <w:tcW w:w="5381" w:type="dxa"/>
-            <w:gridSpan w:val="2"/>
+            <w:tcW w:w="5267" w:type="dxa"/>
+            <w:gridSpan w:val="3"/>
           </w:tcPr>
           <w:p/>
         </w:tc>
@@ -3996,7 +3884,7 @@
       <w:tr>
         <w:tc>
           <w:tcPr>
-            <w:tcW w:w="5381" w:type="dxa"/>
+            <w:tcW w:w="5189" w:type="dxa"/>
           </w:tcPr>
           <w:p>
             <w:pPr>
@@ -4008,8 +3896,8 @@
         </w:tc>
         <w:tc>
           <w:tcPr>
-            <w:tcW w:w="5381" w:type="dxa"/>
-            <w:gridSpan w:val="2"/>
+            <w:tcW w:w="5267" w:type="dxa"/>
+            <w:gridSpan w:val="3"/>
           </w:tcPr>
           <w:p/>
         </w:tc>
@@ -4017,7 +3905,7 @@
       <w:tr>
         <w:tc>
           <w:tcPr>
-            <w:tcW w:w="5381" w:type="dxa"/>
+            <w:tcW w:w="5189" w:type="dxa"/>
           </w:tcPr>
           <w:p>
             <w:pPr>
@@ -4029,8 +3917,8 @@
         </w:tc>
         <w:tc>
           <w:tcPr>
-            <w:tcW w:w="5381" w:type="dxa"/>
-            <w:gridSpan w:val="2"/>
+            <w:tcW w:w="5267" w:type="dxa"/>
+            <w:gridSpan w:val="3"/>
           </w:tcPr>
           <w:p/>
         </w:tc>
@@ -4038,7 +3926,7 @@
       <w:tr>
         <w:tc>
           <w:tcPr>
-            <w:tcW w:w="5381" w:type="dxa"/>
+            <w:tcW w:w="5189" w:type="dxa"/>
           </w:tcPr>
           <w:p>
             <w:pPr>
@@ -4050,8 +3938,8 @@
         </w:tc>
         <w:tc>
           <w:tcPr>
-            <w:tcW w:w="5381" w:type="dxa"/>
-            <w:gridSpan w:val="2"/>
+            <w:tcW w:w="5267" w:type="dxa"/>
+            <w:gridSpan w:val="3"/>
           </w:tcPr>
           <w:p/>
         </w:tc>
@@ -4059,7 +3947,7 @@
       <w:tr>
         <w:tc>
           <w:tcPr>
-            <w:tcW w:w="5381" w:type="dxa"/>
+            <w:tcW w:w="5189" w:type="dxa"/>
           </w:tcPr>
           <w:p>
             <w:pPr>
@@ -4071,16 +3959,19 @@
         </w:tc>
         <w:tc>
           <w:tcPr>
-            <w:tcW w:w="5381" w:type="dxa"/>
-            <w:gridSpan w:val="2"/>
-          </w:tcPr>
-          <w:p/>
-        </w:tc>
-      </w:tr>
-      <w:tr>
-        <w:tc>
-          <w:tcPr>
-            <w:tcW w:w="5381" w:type="dxa"/>
+            <w:tcW w:w="5267" w:type="dxa"/>
+            <w:gridSpan w:val="3"/>
+          </w:tcPr>
+          <w:p>
+            <w:bookmarkStart w:id="0" w:name="_GoBack"/>
+            <w:bookmarkEnd w:id="0"/>
+          </w:p>
+        </w:tc>
+      </w:tr>
+      <w:tr>
+        <w:tc>
+          <w:tcPr>
+            <w:tcW w:w="5189" w:type="dxa"/>
           </w:tcPr>
           <w:p>
             <w:pPr>
@@ -4092,8 +3983,8 @@
         </w:tc>
         <w:tc>
           <w:tcPr>
-            <w:tcW w:w="5381" w:type="dxa"/>
-            <w:gridSpan w:val="2"/>
+            <w:tcW w:w="5267" w:type="dxa"/>
+            <w:gridSpan w:val="3"/>
           </w:tcPr>
           <w:p/>
         </w:tc>
@@ -4101,7 +3992,7 @@
       <w:tr>
         <w:tc>
           <w:tcPr>
-            <w:tcW w:w="5381" w:type="dxa"/>
+            <w:tcW w:w="5189" w:type="dxa"/>
           </w:tcPr>
           <w:p>
             <w:pPr>
@@ -4113,8 +4004,8 @@
         </w:tc>
         <w:tc>
           <w:tcPr>
-            <w:tcW w:w="5381" w:type="dxa"/>
-            <w:gridSpan w:val="2"/>
+            <w:tcW w:w="5267" w:type="dxa"/>
+            <w:gridSpan w:val="3"/>
             <w:shd w:val="clear" w:color="auto" w:fill="BFBFBF" w:themeFill="background1" w:themeFillShade="BF"/>
           </w:tcPr>
           <w:p>
@@ -4130,7 +4021,7 @@
       <w:tr>
         <w:tc>
           <w:tcPr>
-            <w:tcW w:w="5381" w:type="dxa"/>
+            <w:tcW w:w="5189" w:type="dxa"/>
           </w:tcPr>
           <w:p>
             <w:pPr>
@@ -4142,56 +4033,8 @@
         </w:tc>
         <w:tc>
           <w:tcPr>
-            <w:tcW w:w="1560" w:type="dxa"/>
-            <w:shd w:val="clear" w:color="auto" w:fill="D9D9D9" w:themeFill="background1" w:themeFillShade="D9"/>
-          </w:tcPr>
-          <w:p>
-            <w:pPr>
-              <w:pStyle w:val="RPG"/>
-              <w:jc w:val="left"/>
-            </w:pPr>
-            <w:r>
-              <w:t>Energia</w:t>
-            </w:r>
-          </w:p>
-        </w:tc>
-        <w:tc>
-          <w:tcPr>
-            <w:tcW w:w="3821" w:type="dxa"/>
-          </w:tcPr>
-          <w:p>
-            <w:pPr>
-              <w:pStyle w:val="RPG"/>
-              <w:jc w:val="left"/>
-            </w:pPr>
-            <w:r>
-              <w:t>10</w:t>
-            </w:r>
-            <w:r>
-              <w:t xml:space="preserve"> + </w:t>
-            </w:r>
-            <w:r>
-              <w:t>Poziom</w:t>
-            </w:r>
-          </w:p>
-        </w:tc>
-      </w:tr>
-      <w:tr>
-        <w:tc>
-          <w:tcPr>
-            <w:tcW w:w="5381" w:type="dxa"/>
-          </w:tcPr>
-          <w:p>
-            <w:pPr>
-              <w:rPr>
-                <w:smallCaps w:val="0"/>
-              </w:rPr>
-            </w:pPr>
-          </w:p>
-        </w:tc>
-        <w:tc>
-          <w:tcPr>
-            <w:tcW w:w="1560" w:type="dxa"/>
+            <w:tcW w:w="1544" w:type="dxa"/>
+            <w:gridSpan w:val="2"/>
             <w:shd w:val="clear" w:color="auto" w:fill="D9D9D9" w:themeFill="background1" w:themeFillShade="D9"/>
           </w:tcPr>
           <w:p>
@@ -4206,7 +4049,7 @@
         </w:tc>
         <w:tc>
           <w:tcPr>
-            <w:tcW w:w="3821" w:type="dxa"/>
+            <w:tcW w:w="3723" w:type="dxa"/>
           </w:tcPr>
           <w:p>
             <w:pPr>
@@ -4228,7 +4071,7 @@
       <w:tr>
         <w:tc>
           <w:tcPr>
-            <w:tcW w:w="5381" w:type="dxa"/>
+            <w:tcW w:w="5189" w:type="dxa"/>
           </w:tcPr>
           <w:p>
             <w:pPr>
@@ -4240,7 +4083,8 @@
         </w:tc>
         <w:tc>
           <w:tcPr>
-            <w:tcW w:w="1560" w:type="dxa"/>
+            <w:tcW w:w="1544" w:type="dxa"/>
+            <w:gridSpan w:val="2"/>
             <w:shd w:val="clear" w:color="auto" w:fill="D9D9D9" w:themeFill="background1" w:themeFillShade="D9"/>
           </w:tcPr>
           <w:p>
@@ -4255,7 +4099,7 @@
         </w:tc>
         <w:tc>
           <w:tcPr>
-            <w:tcW w:w="3821" w:type="dxa"/>
+            <w:tcW w:w="3723" w:type="dxa"/>
           </w:tcPr>
           <w:p>
             <w:pPr>
@@ -4271,7 +4115,7 @@
       <w:tr>
         <w:tc>
           <w:tcPr>
-            <w:tcW w:w="5381" w:type="dxa"/>
+            <w:tcW w:w="5189" w:type="dxa"/>
           </w:tcPr>
           <w:p>
             <w:pPr>
@@ -4283,7 +4127,8 @@
         </w:tc>
         <w:tc>
           <w:tcPr>
-            <w:tcW w:w="1560" w:type="dxa"/>
+            <w:tcW w:w="1544" w:type="dxa"/>
+            <w:gridSpan w:val="2"/>
             <w:shd w:val="clear" w:color="auto" w:fill="D9D9D9" w:themeFill="background1" w:themeFillShade="D9"/>
           </w:tcPr>
           <w:p>
@@ -4298,7 +4143,7 @@
         </w:tc>
         <w:tc>
           <w:tcPr>
-            <w:tcW w:w="3821" w:type="dxa"/>
+            <w:tcW w:w="3723" w:type="dxa"/>
           </w:tcPr>
           <w:p>
             <w:pPr>
@@ -4314,7 +4159,7 @@
       <w:tr>
         <w:tc>
           <w:tcPr>
-            <w:tcW w:w="5381" w:type="dxa"/>
+            <w:tcW w:w="5189" w:type="dxa"/>
           </w:tcPr>
           <w:p>
             <w:pPr>
@@ -4326,7 +4171,8 @@
         </w:tc>
         <w:tc>
           <w:tcPr>
-            <w:tcW w:w="1560" w:type="dxa"/>
+            <w:tcW w:w="1544" w:type="dxa"/>
+            <w:gridSpan w:val="2"/>
             <w:shd w:val="clear" w:color="auto" w:fill="D9D9D9" w:themeFill="background1" w:themeFillShade="D9"/>
           </w:tcPr>
           <w:p>
@@ -4346,7 +4192,7 @@
         </w:tc>
         <w:tc>
           <w:tcPr>
-            <w:tcW w:w="3821" w:type="dxa"/>
+            <w:tcW w:w="3723" w:type="dxa"/>
           </w:tcPr>
           <w:p>
             <w:pPr>
@@ -4364,13 +4210,14 @@
       <w:tr>
         <w:tc>
           <w:tcPr>
-            <w:tcW w:w="5381" w:type="dxa"/>
+            <w:tcW w:w="5189" w:type="dxa"/>
           </w:tcPr>
           <w:p/>
         </w:tc>
         <w:tc>
           <w:tcPr>
-            <w:tcW w:w="1560" w:type="dxa"/>
+            <w:tcW w:w="1544" w:type="dxa"/>
+            <w:gridSpan w:val="2"/>
             <w:shd w:val="clear" w:color="auto" w:fill="D9D9D9" w:themeFill="background1" w:themeFillShade="D9"/>
           </w:tcPr>
           <w:p>
@@ -4387,7 +4234,7 @@
         </w:tc>
         <w:tc>
           <w:tcPr>
-            <w:tcW w:w="3821" w:type="dxa"/>
+            <w:tcW w:w="3723" w:type="dxa"/>
           </w:tcPr>
           <w:p>
             <w:pPr>
@@ -4402,13 +4249,14 @@
       <w:tr>
         <w:tc>
           <w:tcPr>
-            <w:tcW w:w="5381" w:type="dxa"/>
+            <w:tcW w:w="5189" w:type="dxa"/>
           </w:tcPr>
           <w:p/>
         </w:tc>
         <w:tc>
           <w:tcPr>
-            <w:tcW w:w="1560" w:type="dxa"/>
+            <w:tcW w:w="1544" w:type="dxa"/>
+            <w:gridSpan w:val="2"/>
             <w:shd w:val="clear" w:color="auto" w:fill="D9D9D9" w:themeFill="background1" w:themeFillShade="D9"/>
           </w:tcPr>
           <w:p>
@@ -4443,7 +4291,7 @@
         </w:tc>
         <w:tc>
           <w:tcPr>
-            <w:tcW w:w="3821" w:type="dxa"/>
+            <w:tcW w:w="3723" w:type="dxa"/>
           </w:tcPr>
           <w:p>
             <w:pPr>
@@ -4472,7 +4320,7 @@
       <w:tr>
         <w:tc>
           <w:tcPr>
-            <w:tcW w:w="5381" w:type="dxa"/>
+            <w:tcW w:w="5189" w:type="dxa"/>
           </w:tcPr>
           <w:p>
             <w:pPr>
@@ -4484,7 +4332,8 @@
         </w:tc>
         <w:tc>
           <w:tcPr>
-            <w:tcW w:w="1560" w:type="dxa"/>
+            <w:tcW w:w="1544" w:type="dxa"/>
+            <w:gridSpan w:val="2"/>
             <w:shd w:val="clear" w:color="auto" w:fill="D9D9D9" w:themeFill="background1" w:themeFillShade="D9"/>
           </w:tcPr>
           <w:p>
@@ -4501,7 +4350,7 @@
         </w:tc>
         <w:tc>
           <w:tcPr>
-            <w:tcW w:w="3821" w:type="dxa"/>
+            <w:tcW w:w="3723" w:type="dxa"/>
           </w:tcPr>
           <w:p>
             <w:pPr>
@@ -4516,8 +4365,8 @@
       <w:tr>
         <w:tc>
           <w:tcPr>
-            <w:tcW w:w="10762" w:type="dxa"/>
-            <w:gridSpan w:val="3"/>
+            <w:tcW w:w="10456" w:type="dxa"/>
+            <w:gridSpan w:val="4"/>
             <w:shd w:val="clear" w:color="auto" w:fill="BFBFBF" w:themeFill="background1" w:themeFillShade="BF"/>
           </w:tcPr>
           <w:p>
@@ -4533,35 +4382,12 @@
       </w:tr>
       <w:tr>
         <w:trPr>
-          <w:trHeight w:val="3856"/>
-        </w:trPr>
-        <w:tc>
-          <w:tcPr>
-            <w:tcW w:w="10762" w:type="dxa"/>
-            <w:gridSpan w:val="3"/>
-          </w:tcPr>
-          <w:p/>
-        </w:tc>
-      </w:tr>
-      <w:tr>
-        <w:trPr>
-          <w:trHeight w:val="3856"/>
-        </w:trPr>
-        <w:tc>
-          <w:tcPr>
-            <w:tcW w:w="10762" w:type="dxa"/>
-            <w:gridSpan w:val="3"/>
-          </w:tcPr>
-          <w:p/>
-        </w:tc>
-      </w:tr>
-      <w:tr>
-        <w:trPr>
-          <w:trHeight w:val="7293"/>
-        </w:trPr>
-        <w:tc>
-          <w:tcPr>
-            <w:tcW w:w="5381" w:type="dxa"/>
+          <w:trHeight w:val="7295"/>
+        </w:trPr>
+        <w:tc>
+          <w:tcPr>
+            <w:tcW w:w="5228" w:type="dxa"/>
+            <w:gridSpan w:val="2"/>
           </w:tcPr>
           <w:p>
             <w:pPr>
@@ -4573,7 +4399,32 @@
         </w:tc>
         <w:tc>
           <w:tcPr>
-            <w:tcW w:w="5381" w:type="dxa"/>
+            <w:tcW w:w="5228" w:type="dxa"/>
+            <w:gridSpan w:val="2"/>
+          </w:tcPr>
+          <w:p/>
+        </w:tc>
+      </w:tr>
+      <w:tr>
+        <w:trPr>
+          <w:trHeight w:val="7295"/>
+        </w:trPr>
+        <w:tc>
+          <w:tcPr>
+            <w:tcW w:w="5228" w:type="dxa"/>
+            <w:gridSpan w:val="2"/>
+          </w:tcPr>
+          <w:p>
+            <w:pPr>
+              <w:rPr>
+                <w:smallCaps w:val="0"/>
+              </w:rPr>
+            </w:pPr>
+          </w:p>
+        </w:tc>
+        <w:tc>
+          <w:tcPr>
+            <w:tcW w:w="5228" w:type="dxa"/>
             <w:gridSpan w:val="2"/>
           </w:tcPr>
           <w:p/>
@@ -4590,7 +4441,7 @@
     </w:p>
     <w:sectPr>
       <w:pgSz w:w="11906" w:h="16838"/>
-      <w:pgMar w:top="567" w:right="567" w:bottom="567" w:left="567" w:header="708" w:footer="708" w:gutter="0"/>
+      <w:pgMar w:top="720" w:right="720" w:bottom="720" w:left="720" w:header="708" w:footer="708" w:gutter="0"/>
       <w:cols w:space="708"/>
       <w:docGrid w:linePitch="360"/>
     </w:sectPr>
@@ -5875,7 +5726,7 @@
 </file>
 
 <file path=customXml/itemProps1.xml><?xml version="1.0" encoding="utf-8"?>
-<ds:datastoreItem xmlns:ds="http://schemas.openxmlformats.org/officeDocument/2006/customXml" ds:itemID="{C991FB7C-899A-41E7-965F-2C3D032F6878}">
+<ds:datastoreItem xmlns:ds="http://schemas.openxmlformats.org/officeDocument/2006/customXml" ds:itemID="{B7E914C1-4B99-4C9F-96D0-DA66340217D1}">
   <ds:schemaRefs>
     <ds:schemaRef ds:uri="http://schemas.openxmlformats.org/officeDocument/2006/bibliography"/>
   </ds:schemaRefs>

</xml_diff>